<commit_message>
atualizada a documentação dos métodos service, incluídos os DTOs das entidades como Partida e Pergunta (no caso pra verificar a resposta)
</commit_message>
<xml_diff>
--- a/Docs/Planejamento API questões-BR.docx
+++ b/Docs/Planejamento API questões-BR.docx
@@ -15,57 +15,6 @@
       </w:r>
       <w:proofErr w:type="spellEnd"/>
       <w:r>
-        <w:t>: /api</w:t>
-      </w:r>
-      <w:r>
-        <w:t>/players</w:t>
-      </w:r>
-    </w:p>
-    <w:p>
-      <w:r>
-        <w:t>Método HTTP: POST.</w:t>
-      </w:r>
-    </w:p>
-    <w:p>
-      <w:r>
-        <w:t>Ação: registra um novo jogador.</w:t>
-      </w:r>
-    </w:p>
-    <w:p>
-      <w:r>
-        <w:t xml:space="preserve">Recebe: um </w:t>
-      </w:r>
-      <w:r>
-        <w:t>JSON</w:t>
-      </w:r>
-      <w:r>
-        <w:t xml:space="preserve"> com informações como nome de usuário, nome completo do jogador, e uma senha.</w:t>
-      </w:r>
-    </w:p>
-    <w:p>
-      <w:r>
-        <w:t>Retorna: um JSON com informações do resultado da requisição, seja de sucesso ou erro</w:t>
-      </w:r>
-      <w:r>
-        <w:t>, e inclusive com um identificador para o front-</w:t>
-      </w:r>
-      <w:proofErr w:type="spellStart"/>
-      <w:r>
-        <w:t>end</w:t>
-      </w:r>
-      <w:proofErr w:type="spellEnd"/>
-      <w:r>
-        <w:t xml:space="preserve"> saber qual foi o resultado.</w:t>
-      </w:r>
-    </w:p>
-    <w:p/>
-    <w:p>
-      <w:proofErr w:type="spellStart"/>
-      <w:r>
-        <w:t>Endpoint</w:t>
-      </w:r>
-      <w:proofErr w:type="spellEnd"/>
-      <w:r>
         <w:t>: /api/jogos.</w:t>
       </w:r>
     </w:p>
@@ -95,7 +44,10 @@
         <w:t xml:space="preserve">como </w:t>
       </w:r>
       <w:r>
-        <w:t>número de perguntas a serem respondidas.</w:t>
+        <w:t>número de perguntas a serem respondidas</w:t>
+      </w:r>
+      <w:r>
+        <w:t>, e um apelido do jogador.</w:t>
       </w:r>
     </w:p>
     <w:p>
@@ -112,7 +64,13 @@
         </w:numPr>
       </w:pPr>
       <w:r>
-        <w:t>Busca o assunto informado pelo usuário no banco de dados.</w:t>
+        <w:t>Busca as perguntas</w:t>
+      </w:r>
+      <w:r>
+        <w:t xml:space="preserve"> </w:t>
+      </w:r>
+      <w:r>
+        <w:t>e em quantidade solicitada.</w:t>
       </w:r>
     </w:p>
     <w:p>
@@ -124,9 +82,13 @@
         </w:numPr>
       </w:pPr>
       <w:r>
-        <w:t>Busca as perguntas daquele assunto e em quantidade solicitada.</w:t>
-      </w:r>
-    </w:p>
+        <w:t>Salva um estado temporário da partida no banco de dados</w:t>
+      </w:r>
+      <w:r>
+        <w:t>, inclusive o apelido do jogador.</w:t>
+      </w:r>
+    </w:p>
+    <w:p/>
     <w:p>
       <w:pPr>
         <w:pStyle w:val="PargrafodaLista"/>
@@ -136,18 +98,6 @@
         </w:numPr>
       </w:pPr>
       <w:r>
-        <w:t>Salva um estado temporário da partida no banco de dados.</w:t>
-      </w:r>
-    </w:p>
-    <w:p>
-      <w:pPr>
-        <w:pStyle w:val="PargrafodaLista"/>
-        <w:numPr>
-          <w:ilvl w:val="0"/>
-          <w:numId w:val="1"/>
-        </w:numPr>
-      </w:pPr>
-      <w:r>
         <w:t xml:space="preserve"> Retorna </w:t>
       </w:r>
       <w:r>
@@ -362,7 +312,6 @@
         </w:numPr>
       </w:pPr>
       <w:r>
-        <w:lastRenderedPageBreak/>
         <w:t xml:space="preserve">Um segundo JSON </w:t>
       </w:r>
       <w:r>
@@ -414,6 +363,7 @@
         <w:ind w:left="360"/>
       </w:pPr>
       <w:r>
+        <w:lastRenderedPageBreak/>
         <w:t>Um JSON com as informações finais:</w:t>
       </w:r>
     </w:p>
@@ -667,93 +617,6 @@
       <w:proofErr w:type="gramEnd"/>
       <w:r>
         <w:t xml:space="preserve"> no ranking, nome de usuário, nome completo, e pontuação máxima, em ordem decrescente de pontuação (maior até a menor).</w:t>
-      </w:r>
-    </w:p>
-    <w:p/>
-    <w:p>
-      <w:pPr>
-        <w:rPr>
-          <w:lang w:val="en-US"/>
-        </w:rPr>
-      </w:pPr>
-      <w:r>
-        <w:rPr>
-          <w:lang w:val="en-US"/>
-        </w:rPr>
-        <w:t>Endpoint: /</w:t>
-      </w:r>
-      <w:proofErr w:type="spellStart"/>
-      <w:r>
-        <w:rPr>
-          <w:lang w:val="en-US"/>
-        </w:rPr>
-        <w:t>api</w:t>
-      </w:r>
-      <w:proofErr w:type="spellEnd"/>
-      <w:r>
-        <w:rPr>
-          <w:lang w:val="en-US"/>
-        </w:rPr>
-        <w:t>/</w:t>
-      </w:r>
-      <w:proofErr w:type="gramStart"/>
-      <w:r>
-        <w:rPr>
-          <w:lang w:val="en-US"/>
-        </w:rPr>
-        <w:t>feedbacks</w:t>
-      </w:r>
-      <w:proofErr w:type="gramEnd"/>
-      <w:r>
-        <w:rPr>
-          <w:lang w:val="en-US"/>
-        </w:rPr>
-        <w:t>.</w:t>
-      </w:r>
-    </w:p>
-    <w:p>
-      <w:pPr>
-        <w:rPr>
-          <w:lang w:val="en-US"/>
-        </w:rPr>
-      </w:pPr>
-      <w:proofErr w:type="spellStart"/>
-      <w:r>
-        <w:rPr>
-          <w:lang w:val="en-US"/>
-        </w:rPr>
-        <w:t>Método</w:t>
-      </w:r>
-      <w:proofErr w:type="spellEnd"/>
-      <w:r>
-        <w:rPr>
-          <w:lang w:val="en-US"/>
-        </w:rPr>
-        <w:t xml:space="preserve"> HTTP: POST.</w:t>
-      </w:r>
-    </w:p>
-    <w:p>
-      <w:pPr>
-        <w:rPr>
-          <w:lang w:val="en-US"/>
-        </w:rPr>
-      </w:pPr>
-    </w:p>
-    <w:p>
-      <w:r>
-        <w:t>Recebe: um JSON com informações como o nome de usuário do jogador que está entrando em contato, nome completo dele, assunto e mensagem.</w:t>
-      </w:r>
-    </w:p>
-    <w:p/>
-    <w:p>
-      <w:r>
-        <w:t>Ação da API: guarda esses dados recebidos em uma tabela do banco de dados como Feedback, inclusive vinculando o nome de usuário recebido com o seu ID de jogador já registrado.</w:t>
-      </w:r>
-    </w:p>
-    <w:p/>
-    <w:p>
-      <w:r>
-        <w:t>Retorna: Um JSON com status de envio de informações, contendo um código identificador de resposta (seja sucesso ou erro), e uma mensagem como “Feedback enviado com sucesso!”.</w:t>
       </w:r>
     </w:p>
     <w:sectPr>

</xml_diff>